<commit_message>
Modify user schema to be consistent with class diagram
</commit_message>
<xml_diff>
--- a/doc/Deployment_ER_Diagram.docx
+++ b/doc/Deployment_ER_Diagram.docx
@@ -128,10 +128,10 @@
           <w:noProof/>
         </w:rPr>
         <w:drawing>
-          <wp:inline distT="0" distB="0" distL="0" distR="0" wp14:anchorId="1C60B5D7" wp14:editId="1BA3A7BA">
+          <wp:inline distT="0" distB="0" distL="0" distR="0" wp14:anchorId="59743B72" wp14:editId="71326C93">
             <wp:extent cx="5943600" cy="3608070"/>
             <wp:effectExtent l="0" t="0" r="0" b="0"/>
-            <wp:docPr id="5" name="Picture 5"/>
+            <wp:docPr id="2" name="Picture 2"/>
             <wp:cNvGraphicFramePr>
               <a:graphicFrameLocks xmlns:a="http://schemas.openxmlformats.org/drawingml/2006/main" noChangeAspect="1"/>
             </wp:cNvGraphicFramePr>
@@ -139,7 +139,7 @@
               <a:graphicData uri="http://schemas.openxmlformats.org/drawingml/2006/picture">
                 <pic:pic xmlns:pic="http://schemas.openxmlformats.org/drawingml/2006/picture">
                   <pic:nvPicPr>
-                    <pic:cNvPr id="5" name="ERDDiagram1.jpg"/>
+                    <pic:cNvPr id="2" name="ERDDiagram1.jpg"/>
                     <pic:cNvPicPr/>
                   </pic:nvPicPr>
                   <pic:blipFill>
@@ -169,8 +169,8 @@
           </wp:inline>
         </w:drawing>
       </w:r>
+      <w:bookmarkEnd w:id="0"/>
     </w:p>
-    <w:bookmarkEnd w:id="0"/>
     <w:sectPr>
       <w:pgSz w:w="12240" w:h="15840"/>
       <w:pgMar w:top="1440" w:right="1440" w:bottom="1440" w:left="1440" w:header="708" w:footer="708" w:gutter="0"/>

</xml_diff>

<commit_message>
Add test plan and upload modified ERD
</commit_message>
<xml_diff>
--- a/doc/Deployment_ER_Diagram.docx
+++ b/doc/Deployment_ER_Diagram.docx
@@ -128,10 +128,10 @@
           <w:noProof/>
         </w:rPr>
         <w:drawing>
-          <wp:inline distT="0" distB="0" distL="0" distR="0" wp14:anchorId="59743B72" wp14:editId="71326C93">
-            <wp:extent cx="5943600" cy="3608070"/>
+          <wp:inline distT="0" distB="0" distL="0" distR="0" wp14:anchorId="6F7F4E44" wp14:editId="16062590">
+            <wp:extent cx="5943600" cy="2720975"/>
             <wp:effectExtent l="0" t="0" r="0" b="0"/>
-            <wp:docPr id="2" name="Picture 2"/>
+            <wp:docPr id="1" name="Picture 1"/>
             <wp:cNvGraphicFramePr>
               <a:graphicFrameLocks xmlns:a="http://schemas.openxmlformats.org/drawingml/2006/main" noChangeAspect="1"/>
             </wp:cNvGraphicFramePr>
@@ -139,7 +139,7 @@
               <a:graphicData uri="http://schemas.openxmlformats.org/drawingml/2006/picture">
                 <pic:pic xmlns:pic="http://schemas.openxmlformats.org/drawingml/2006/picture">
                   <pic:nvPicPr>
-                    <pic:cNvPr id="2" name="ERDDiagram1.jpg"/>
+                    <pic:cNvPr id="1" name="ERDDiagram1.jpg"/>
                     <pic:cNvPicPr/>
                   </pic:nvPicPr>
                   <pic:blipFill>
@@ -157,7 +157,7 @@
                   <pic:spPr>
                     <a:xfrm>
                       <a:off x="0" y="0"/>
-                      <a:ext cx="5943600" cy="3608070"/>
+                      <a:ext cx="5943600" cy="2720975"/>
                     </a:xfrm>
                     <a:prstGeom prst="rect">
                       <a:avLst/>

</xml_diff>

<commit_message>
Update ERD and Deployment Add comparison of BAAS for future documentation reference
</commit_message>
<xml_diff>
--- a/doc/Deployment_ER_Diagram.docx
+++ b/doc/Deployment_ER_Diagram.docx
@@ -33,10 +33,10 @@
           <w:noProof/>
         </w:rPr>
         <w:drawing>
-          <wp:inline distT="0" distB="0" distL="0" distR="0" wp14:anchorId="4AA71F41" wp14:editId="0866E6BF">
+          <wp:inline distT="0" distB="0" distL="0" distR="0" wp14:anchorId="154F0B30" wp14:editId="7C0BF4B4">
             <wp:extent cx="5943600" cy="5219065"/>
             <wp:effectExtent l="0" t="0" r="0" b="0"/>
-            <wp:docPr id="3" name="Picture 3"/>
+            <wp:docPr id="1" name="Picture 1"/>
             <wp:cNvGraphicFramePr>
               <a:graphicFrameLocks xmlns:a="http://schemas.openxmlformats.org/drawingml/2006/main" noChangeAspect="1"/>
             </wp:cNvGraphicFramePr>
@@ -44,7 +44,7 @@
               <a:graphicData uri="http://schemas.openxmlformats.org/drawingml/2006/picture">
                 <pic:pic xmlns:pic="http://schemas.openxmlformats.org/drawingml/2006/picture">
                   <pic:nvPicPr>
-                    <pic:cNvPr id="3" name="ExpenseSense.jpg"/>
+                    <pic:cNvPr id="1" name="Model1__Receipt Keeper_1.jpg"/>
                     <pic:cNvPicPr/>
                   </pic:nvPicPr>
                   <pic:blipFill>
@@ -128,10 +128,10 @@
           <w:noProof/>
         </w:rPr>
         <w:drawing>
-          <wp:inline distT="0" distB="0" distL="0" distR="0" wp14:anchorId="59743B72" wp14:editId="71326C93">
+          <wp:inline distT="0" distB="0" distL="0" distR="0" wp14:anchorId="4EC5F107" wp14:editId="70ED5F5E">
             <wp:extent cx="5943600" cy="3608070"/>
             <wp:effectExtent l="0" t="0" r="0" b="0"/>
-            <wp:docPr id="2" name="Picture 2"/>
+            <wp:docPr id="5" name="Picture 5"/>
             <wp:cNvGraphicFramePr>
               <a:graphicFrameLocks xmlns:a="http://schemas.openxmlformats.org/drawingml/2006/main" noChangeAspect="1"/>
             </wp:cNvGraphicFramePr>
@@ -139,7 +139,7 @@
               <a:graphicData uri="http://schemas.openxmlformats.org/drawingml/2006/picture">
                 <pic:pic xmlns:pic="http://schemas.openxmlformats.org/drawingml/2006/picture">
                   <pic:nvPicPr>
-                    <pic:cNvPr id="2" name="ERDDiagram1.jpg"/>
+                    <pic:cNvPr id="5" name="ERDDiagram1.jpg"/>
                     <pic:cNvPicPr/>
                   </pic:nvPicPr>
                   <pic:blipFill>

</xml_diff>

<commit_message>
Redraw ERD, Deployment Diagram
</commit_message>
<xml_diff>
--- a/doc/Deployment_ER_Diagram.docx
+++ b/doc/Deployment_ER_Diagram.docx
@@ -33,10 +33,10 @@
           <w:noProof/>
         </w:rPr>
         <w:drawing>
-          <wp:inline distT="0" distB="0" distL="0" distR="0" wp14:anchorId="4AA71F41" wp14:editId="0866E6BF">
+          <wp:inline distT="0" distB="0" distL="0" distR="0" wp14:anchorId="6229722E" wp14:editId="3C37DF86">
             <wp:extent cx="5943600" cy="5219065"/>
             <wp:effectExtent l="0" t="0" r="0" b="0"/>
-            <wp:docPr id="3" name="Picture 3"/>
+            <wp:docPr id="2" name="Picture 2"/>
             <wp:cNvGraphicFramePr>
               <a:graphicFrameLocks xmlns:a="http://schemas.openxmlformats.org/drawingml/2006/main" noChangeAspect="1"/>
             </wp:cNvGraphicFramePr>
@@ -44,7 +44,7 @@
               <a:graphicData uri="http://schemas.openxmlformats.org/drawingml/2006/picture">
                 <pic:pic xmlns:pic="http://schemas.openxmlformats.org/drawingml/2006/picture">
                   <pic:nvPicPr>
-                    <pic:cNvPr id="3" name="ExpenseSense.jpg"/>
+                    <pic:cNvPr id="2" name="Model1__ReceiptKeeper_1.jpg"/>
                     <pic:cNvPicPr/>
                   </pic:nvPicPr>
                   <pic:blipFill>
@@ -128,10 +128,10 @@
           <w:noProof/>
         </w:rPr>
         <w:drawing>
-          <wp:inline distT="0" distB="0" distL="0" distR="0" wp14:anchorId="6F7F4E44" wp14:editId="16062590">
+          <wp:inline distT="0" distB="0" distL="0" distR="0" wp14:anchorId="3D49185F" wp14:editId="02C413E1">
             <wp:extent cx="5943600" cy="2720975"/>
             <wp:effectExtent l="0" t="0" r="0" b="0"/>
-            <wp:docPr id="1" name="Picture 1"/>
+            <wp:docPr id="4" name="Picture 4"/>
             <wp:cNvGraphicFramePr>
               <a:graphicFrameLocks xmlns:a="http://schemas.openxmlformats.org/drawingml/2006/main" noChangeAspect="1"/>
             </wp:cNvGraphicFramePr>
@@ -139,7 +139,7 @@
               <a:graphicData uri="http://schemas.openxmlformats.org/drawingml/2006/picture">
                 <pic:pic xmlns:pic="http://schemas.openxmlformats.org/drawingml/2006/picture">
                   <pic:nvPicPr>
-                    <pic:cNvPr id="1" name="ERDDiagram1.jpg"/>
+                    <pic:cNvPr id="4" name="Data Model1__ERDDiagram1_2.jpg"/>
                     <pic:cNvPicPr/>
                   </pic:nvPicPr>
                   <pic:blipFill>

</xml_diff>